<commit_message>
Update project-moral choice systems.docx
</commit_message>
<xml_diff>
--- a/project-moral choice systems.docx
+++ b/project-moral choice systems.docx
@@ -1510,7 +1510,6 @@
           <w:szCs w:val="24"/>
           <w:lang w:eastAsia="en-GB"/>
         </w:rPr>
-        <w:lastRenderedPageBreak/>
         <w:t xml:space="preserve">Therefore, we propose the following features of </w:t>
       </w:r>
       <w:proofErr w:type="gramStart"/>
@@ -1559,6 +1558,7 @@
           <w:szCs w:val="24"/>
           <w:lang w:eastAsia="en-GB"/>
         </w:rPr>
+        <w:lastRenderedPageBreak/>
         <w:t xml:space="preserve">Two distinct Acts. The first Act takes place on board Batavia during the outward journey and ends with the ship running aground. The second Act takes place in the </w:t>
       </w:r>
       <w:proofErr w:type="spellStart"/>
@@ -1951,7 +1951,6 @@
           <w:szCs w:val="24"/>
           <w:lang w:eastAsia="en-GB"/>
         </w:rPr>
-        <w:lastRenderedPageBreak/>
         <w:t>The player joins the mutineers but avoids punishment (as, historically, some did);</w:t>
       </w:r>
     </w:p>
@@ -1978,6 +1977,7 @@
           <w:szCs w:val="24"/>
           <w:lang w:eastAsia="en-GB"/>
         </w:rPr>
+        <w:lastRenderedPageBreak/>
         <w:t>The player joins a faction of marooned soldiers on another island and defeats the mutineers after the rescue ship arrives;</w:t>
       </w:r>
     </w:p>
@@ -2076,41 +2076,39 @@
         </w:rPr>
         <w:t xml:space="preserve"> MCS can elevate a game dramatically. In basing a game on a historical event, natural humanity comes into the game as one surely wants to treat the memory of those involved in such a traumatic event with respect.</w:t>
       </w:r>
+    </w:p>
+    <w:p>
+      <w:pPr>
+        <w:spacing w:before="100" w:beforeAutospacing="1" w:after="100" w:afterAutospacing="1" w:line="240" w:lineRule="auto"/>
+        <w:rPr>
+          <w:rFonts w:eastAsia="Times New Roman" w:cstheme="minorHAnsi"/>
+          <w:sz w:val="24"/>
+          <w:szCs w:val="24"/>
+          <w:lang w:eastAsia="en-GB"/>
+        </w:rPr>
+      </w:pPr>
+      <w:r>
+        <w:rPr>
+          <w:rFonts w:eastAsia="Times New Roman" w:cstheme="minorHAnsi"/>
+          <w:color w:val="000000"/>
+          <w:sz w:val="24"/>
+          <w:szCs w:val="24"/>
+          <w:lang w:eastAsia="en-GB"/>
+        </w:rPr>
+        <w:t>With the knowledge that real, ordinary people experienced this event, it bring</w:t>
+      </w:r>
+      <w:r>
+        <w:rPr>
+          <w:rFonts w:eastAsia="Times New Roman" w:cstheme="minorHAnsi"/>
+          <w:color w:val="000000"/>
+          <w:sz w:val="24"/>
+          <w:szCs w:val="24"/>
+          <w:lang w:eastAsia="en-GB"/>
+        </w:rPr>
+        <w:t>s</w:t>
+      </w:r>
       <w:bookmarkStart w:id="0" w:name="_GoBack"/>
       <w:bookmarkEnd w:id="0"/>
-    </w:p>
-    <w:p>
-      <w:pPr>
-        <w:spacing w:before="100" w:beforeAutospacing="1" w:after="100" w:afterAutospacing="1" w:line="240" w:lineRule="auto"/>
-        <w:rPr>
-          <w:rFonts w:eastAsia="Times New Roman" w:cstheme="minorHAnsi"/>
-          <w:sz w:val="24"/>
-          <w:szCs w:val="24"/>
-          <w:lang w:eastAsia="en-GB"/>
-        </w:rPr>
-      </w:pPr>
-      <w:r>
-        <w:rPr>
-          <w:rFonts w:eastAsia="Times New Roman" w:cstheme="minorHAnsi"/>
-          <w:color w:val="000000"/>
-          <w:sz w:val="24"/>
-          <w:szCs w:val="24"/>
-          <w:lang w:eastAsia="en-GB"/>
-        </w:rPr>
-        <w:t xml:space="preserve">With the knowledge that real, ordinary people experienced this event, it </w:t>
-      </w:r>
-      <w:proofErr w:type="gramStart"/>
-      <w:r>
-        <w:rPr>
-          <w:rFonts w:eastAsia="Times New Roman" w:cstheme="minorHAnsi"/>
-          <w:color w:val="000000"/>
-          <w:sz w:val="24"/>
-          <w:szCs w:val="24"/>
-          <w:lang w:eastAsia="en-GB"/>
-        </w:rPr>
-        <w:t>bring</w:t>
-      </w:r>
-      <w:proofErr w:type="gramEnd"/>
       <w:r>
         <w:rPr>
           <w:rFonts w:eastAsia="Times New Roman" w:cstheme="minorHAnsi"/>
@@ -2573,6 +2571,7 @@
     <w:lsdException w:name="HTML Sample" w:semiHidden="1" w:unhideWhenUsed="1"/>
     <w:lsdException w:name="HTML Typewriter" w:semiHidden="1" w:unhideWhenUsed="1"/>
     <w:lsdException w:name="HTML Variable" w:semiHidden="1" w:unhideWhenUsed="1"/>
+    <w:lsdException w:name="Normal Table" w:semiHidden="1" w:unhideWhenUsed="1"/>
     <w:lsdException w:name="annotation subject" w:semiHidden="1" w:unhideWhenUsed="1"/>
     <w:lsdException w:name="No List" w:semiHidden="1" w:unhideWhenUsed="1"/>
     <w:lsdException w:name="Outline List 1" w:semiHidden="1" w:unhideWhenUsed="1"/>
@@ -2619,8 +2618,10 @@
     <w:lsdException w:name="Table Subtle 2" w:semiHidden="1" w:unhideWhenUsed="1"/>
     <w:lsdException w:name="Table Web 1" w:semiHidden="1" w:unhideWhenUsed="1"/>
     <w:lsdException w:name="Table Web 2" w:semiHidden="1" w:unhideWhenUsed="1"/>
+    <w:lsdException w:name="Table Web 3" w:semiHidden="1" w:unhideWhenUsed="1"/>
     <w:lsdException w:name="Balloon Text" w:semiHidden="1" w:unhideWhenUsed="1"/>
     <w:lsdException w:name="Table Grid" w:uiPriority="39"/>
+    <w:lsdException w:name="Table Theme" w:semiHidden="1" w:unhideWhenUsed="1"/>
     <w:lsdException w:name="Placeholder Text" w:semiHidden="1"/>
     <w:lsdException w:name="No Spacing" w:uiPriority="1" w:qFormat="1"/>
     <w:lsdException w:name="Light Shading" w:uiPriority="60"/>

</xml_diff>